<commit_message>
Report and submission updates.
</commit_message>
<xml_diff>
--- a/finalreport.docx
+++ b/finalreport.docx
@@ -1009,6 +1009,187 @@
       </w:pPr>
       <w:r>
         <w:rPr>
+          <w:noProof/>
+          <w:sz w:val="24"/>
+          <w:szCs w:val="24"/>
+        </w:rPr>
+        <w:drawing>
+          <wp:anchor distT="0" distB="0" distL="114300" distR="114300" simplePos="0" relativeHeight="251662336" behindDoc="0" locked="0" layoutInCell="1" allowOverlap="1" wp14:anchorId="3D7D1138" wp14:editId="020A6963">
+            <wp:simplePos x="0" y="0"/>
+            <wp:positionH relativeFrom="margin">
+              <wp:align>right</wp:align>
+            </wp:positionH>
+            <wp:positionV relativeFrom="paragraph">
+              <wp:posOffset>11430</wp:posOffset>
+            </wp:positionV>
+            <wp:extent cx="1704975" cy="1824355"/>
+            <wp:effectExtent l="0" t="0" r="9525" b="4445"/>
+            <wp:wrapSquare wrapText="bothSides"/>
+            <wp:docPr id="7" name="Picture 7" descr="C:\Users\Zephiro309\Downloads\experimentd.png"/>
+            <wp:cNvGraphicFramePr>
+              <a:graphicFrameLocks xmlns:a="http://schemas.openxmlformats.org/drawingml/2006/main" noChangeAspect="1"/>
+            </wp:cNvGraphicFramePr>
+            <a:graphic xmlns:a="http://schemas.openxmlformats.org/drawingml/2006/main">
+              <a:graphicData uri="http://schemas.openxmlformats.org/drawingml/2006/picture">
+                <pic:pic xmlns:pic="http://schemas.openxmlformats.org/drawingml/2006/picture">
+                  <pic:nvPicPr>
+                    <pic:cNvPr id="0" name="Picture 2" descr="C:\Users\Zephiro309\Downloads\experimentd.png"/>
+                    <pic:cNvPicPr>
+                      <a:picLocks noChangeAspect="1" noChangeArrowheads="1"/>
+                    </pic:cNvPicPr>
+                  </pic:nvPicPr>
+                  <pic:blipFill>
+                    <a:blip r:embed="rId7">
+                      <a:extLst>
+                        <a:ext uri="{28A0092B-C50C-407E-A947-70E740481C1C}">
+                          <a14:useLocalDpi xmlns:a14="http://schemas.microsoft.com/office/drawing/2010/main" val="0"/>
+                        </a:ext>
+                      </a:extLst>
+                    </a:blip>
+                    <a:srcRect/>
+                    <a:stretch>
+                      <a:fillRect/>
+                    </a:stretch>
+                  </pic:blipFill>
+                  <pic:spPr bwMode="auto">
+                    <a:xfrm>
+                      <a:off x="0" y="0"/>
+                      <a:ext cx="1704975" cy="1824355"/>
+                    </a:xfrm>
+                    <a:prstGeom prst="rect">
+                      <a:avLst/>
+                    </a:prstGeom>
+                    <a:noFill/>
+                    <a:ln>
+                      <a:noFill/>
+                    </a:ln>
+                  </pic:spPr>
+                </pic:pic>
+              </a:graphicData>
+            </a:graphic>
+            <wp14:sizeRelH relativeFrom="page">
+              <wp14:pctWidth>0</wp14:pctWidth>
+            </wp14:sizeRelH>
+            <wp14:sizeRelV relativeFrom="page">
+              <wp14:pctHeight>0</wp14:pctHeight>
+            </wp14:sizeRelV>
+          </wp:anchor>
+        </w:drawing>
+      </w:r>
+      <w:r>
+        <w:rPr>
+          <w:sz w:val="24"/>
+          <w:szCs w:val="24"/>
+        </w:rPr>
+        <w:t>A próxima experiência significante consiste em verificar a capacidade do programa de colocar uma caixa num buraco que seja necessário cobrir, de forma a se chegar à saída. Para isso mesmo se conduziu a experiência demonstrada, que provou o programa de ser capaz de deslocar-se para a caixa, mover a caixa para o buraco, e abrir caminho de forma a resolver o problema apresentado.</w:t>
+      </w:r>
+    </w:p>
+    <w:p>
+      <w:pPr>
+        <w:jc w:val="both"/>
+        <w:rPr>
+          <w:sz w:val="24"/>
+          <w:szCs w:val="24"/>
+        </w:rPr>
+      </w:pPr>
+    </w:p>
+    <w:p>
+      <w:pPr>
+        <w:jc w:val="both"/>
+        <w:rPr>
+          <w:sz w:val="24"/>
+          <w:szCs w:val="24"/>
+        </w:rPr>
+      </w:pPr>
+      <w:r>
+        <w:rPr>
+          <w:noProof/>
+          <w:sz w:val="24"/>
+          <w:szCs w:val="24"/>
+        </w:rPr>
+        <w:drawing>
+          <wp:anchor distT="0" distB="0" distL="114300" distR="114300" simplePos="0" relativeHeight="251663360" behindDoc="0" locked="0" layoutInCell="1" allowOverlap="1" wp14:anchorId="467AD36A" wp14:editId="710D75C7">
+            <wp:simplePos x="0" y="0"/>
+            <wp:positionH relativeFrom="margin">
+              <wp:align>left</wp:align>
+            </wp:positionH>
+            <wp:positionV relativeFrom="paragraph">
+              <wp:posOffset>10795</wp:posOffset>
+            </wp:positionV>
+            <wp:extent cx="1743075" cy="1866265"/>
+            <wp:effectExtent l="0" t="0" r="0" b="635"/>
+            <wp:wrapSquare wrapText="bothSides"/>
+            <wp:docPr id="8" name="Picture 8" descr="C:\Users\Zephiro309\Downloads\experimente.png"/>
+            <wp:cNvGraphicFramePr>
+              <a:graphicFrameLocks xmlns:a="http://schemas.openxmlformats.org/drawingml/2006/main" noChangeAspect="1"/>
+            </wp:cNvGraphicFramePr>
+            <a:graphic xmlns:a="http://schemas.openxmlformats.org/drawingml/2006/main">
+              <a:graphicData uri="http://schemas.openxmlformats.org/drawingml/2006/picture">
+                <pic:pic xmlns:pic="http://schemas.openxmlformats.org/drawingml/2006/picture">
+                  <pic:nvPicPr>
+                    <pic:cNvPr id="0" name="Picture 3" descr="C:\Users\Zephiro309\Downloads\experimente.png"/>
+                    <pic:cNvPicPr>
+                      <a:picLocks noChangeAspect="1" noChangeArrowheads="1"/>
+                    </pic:cNvPicPr>
+                  </pic:nvPicPr>
+                  <pic:blipFill>
+                    <a:blip r:embed="rId8">
+                      <a:extLst>
+                        <a:ext uri="{28A0092B-C50C-407E-A947-70E740481C1C}">
+                          <a14:useLocalDpi xmlns:a14="http://schemas.microsoft.com/office/drawing/2010/main" val="0"/>
+                        </a:ext>
+                      </a:extLst>
+                    </a:blip>
+                    <a:srcRect/>
+                    <a:stretch>
+                      <a:fillRect/>
+                    </a:stretch>
+                  </pic:blipFill>
+                  <pic:spPr bwMode="auto">
+                    <a:xfrm>
+                      <a:off x="0" y="0"/>
+                      <a:ext cx="1749138" cy="1872971"/>
+                    </a:xfrm>
+                    <a:prstGeom prst="rect">
+                      <a:avLst/>
+                    </a:prstGeom>
+                    <a:noFill/>
+                    <a:ln>
+                      <a:noFill/>
+                    </a:ln>
+                  </pic:spPr>
+                </pic:pic>
+              </a:graphicData>
+            </a:graphic>
+            <wp14:sizeRelH relativeFrom="page">
+              <wp14:pctWidth>0</wp14:pctWidth>
+            </wp14:sizeRelH>
+            <wp14:sizeRelV relativeFrom="page">
+              <wp14:pctHeight>0</wp14:pctHeight>
+            </wp14:sizeRelV>
+          </wp:anchor>
+        </w:drawing>
+      </w:r>
+      <w:r>
+        <w:rPr>
+          <w:sz w:val="24"/>
+          <w:szCs w:val="24"/>
+        </w:rPr>
+        <w:t>Por último, testamos para confirmar a capacidade do programa de lidar com múltiplos buracos que tenha de cobrir com múltiplas caixas. Com esta última experiência, torna-se clara a habilidade do algoritmo de resolver a maioria dos labirintos que possuam uma solução.</w:t>
+      </w:r>
+      <w:bookmarkStart w:id="0" w:name="_GoBack"/>
+      <w:bookmarkEnd w:id="0"/>
+    </w:p>
+    <w:p>
+      <w:pPr>
+        <w:jc w:val="both"/>
+        <w:rPr>
+          <w:sz w:val="24"/>
+          <w:szCs w:val="24"/>
+        </w:rPr>
+      </w:pPr>
+      <w:r>
+        <w:rPr>
           <w:sz w:val="24"/>
           <w:szCs w:val="24"/>
         </w:rPr>
@@ -1108,7 +1289,30 @@
           <w:sz w:val="24"/>
           <w:szCs w:val="24"/>
         </w:rPr>
-        <w:t>Devido a condições fora do nosso controlo, não foi possível implementar mais do que a capacidade do programa de levar a cabo a viagem mais curta entre quaisquer dois pontos selecionados no mapa. Os algoritmos necessários à inclusão de caixas está existente. Apenas seria necessário adaptar a componente gráfica para que esta restante funcionalidade fosse suportada.</w:t>
+        <w:t xml:space="preserve">Devido a condições fora do nosso controlo, </w:t>
+      </w:r>
+      <w:r>
+        <w:rPr>
+          <w:sz w:val="24"/>
+          <w:szCs w:val="24"/>
+        </w:rPr>
+        <w:t xml:space="preserve">deparámo-nos com um conjunto de casos excecionais nos quais o programa desenvolvido não é capaz de resolver o problema da forma desejada. Entre todos </w:t>
+      </w:r>
+      <w:proofErr w:type="gramStart"/>
+      <w:r>
+        <w:rPr>
+          <w:sz w:val="24"/>
+          <w:szCs w:val="24"/>
+        </w:rPr>
+        <w:t>esse</w:t>
+      </w:r>
+      <w:proofErr w:type="gramEnd"/>
+      <w:r>
+        <w:rPr>
+          <w:sz w:val="24"/>
+          <w:szCs w:val="24"/>
+        </w:rPr>
+        <w:t xml:space="preserve"> casos, apresentamos de seguida aqueles que fomos capazes de discernir.</w:t>
       </w:r>
     </w:p>
     <w:p>
@@ -1151,7 +1355,7 @@
                     </pic:cNvPicPr>
                   </pic:nvPicPr>
                   <pic:blipFill>
-                    <a:blip r:embed="rId7">
+                    <a:blip r:embed="rId9">
                       <a:extLst>
                         <a:ext uri="{28A0092B-C50C-407E-A947-70E740481C1C}">
                           <a14:useLocalDpi xmlns:a14="http://schemas.microsoft.com/office/drawing/2010/main" val="0"/>
@@ -1222,6 +1426,130 @@
     </w:p>
     <w:p>
       <w:pPr>
+        <w:jc w:val="both"/>
+        <w:rPr>
+          <w:sz w:val="24"/>
+          <w:szCs w:val="24"/>
+        </w:rPr>
+      </w:pPr>
+      <w:r>
+        <w:rPr>
+          <w:noProof/>
+          <w:sz w:val="24"/>
+          <w:szCs w:val="24"/>
+        </w:rPr>
+        <w:drawing>
+          <wp:anchor distT="0" distB="0" distL="114300" distR="114300" simplePos="0" relativeHeight="251661312" behindDoc="0" locked="0" layoutInCell="1" allowOverlap="1" wp14:anchorId="5294D6DE" wp14:editId="3303D3B9">
+            <wp:simplePos x="0" y="0"/>
+            <wp:positionH relativeFrom="margin">
+              <wp:posOffset>3615690</wp:posOffset>
+            </wp:positionH>
+            <wp:positionV relativeFrom="paragraph">
+              <wp:posOffset>10160</wp:posOffset>
+            </wp:positionV>
+            <wp:extent cx="1771650" cy="1880870"/>
+            <wp:effectExtent l="0" t="0" r="0" b="5080"/>
+            <wp:wrapSquare wrapText="bothSides"/>
+            <wp:docPr id="6" name="Picture 6" descr="C:\Users\Zephiro309\Downloads\experimentc.png"/>
+            <wp:cNvGraphicFramePr>
+              <a:graphicFrameLocks xmlns:a="http://schemas.openxmlformats.org/drawingml/2006/main" noChangeAspect="1"/>
+            </wp:cNvGraphicFramePr>
+            <a:graphic xmlns:a="http://schemas.openxmlformats.org/drawingml/2006/main">
+              <a:graphicData uri="http://schemas.openxmlformats.org/drawingml/2006/picture">
+                <pic:pic xmlns:pic="http://schemas.openxmlformats.org/drawingml/2006/picture">
+                  <pic:nvPicPr>
+                    <pic:cNvPr id="0" name="Picture 1" descr="C:\Users\Zephiro309\Downloads\experimentc.png"/>
+                    <pic:cNvPicPr>
+                      <a:picLocks noChangeAspect="1" noChangeArrowheads="1"/>
+                    </pic:cNvPicPr>
+                  </pic:nvPicPr>
+                  <pic:blipFill>
+                    <a:blip r:embed="rId10">
+                      <a:extLst>
+                        <a:ext uri="{28A0092B-C50C-407E-A947-70E740481C1C}">
+                          <a14:useLocalDpi xmlns:a14="http://schemas.microsoft.com/office/drawing/2010/main" val="0"/>
+                        </a:ext>
+                      </a:extLst>
+                    </a:blip>
+                    <a:srcRect/>
+                    <a:stretch>
+                      <a:fillRect/>
+                    </a:stretch>
+                  </pic:blipFill>
+                  <pic:spPr bwMode="auto">
+                    <a:xfrm>
+                      <a:off x="0" y="0"/>
+                      <a:ext cx="1771650" cy="1880870"/>
+                    </a:xfrm>
+                    <a:prstGeom prst="rect">
+                      <a:avLst/>
+                    </a:prstGeom>
+                    <a:noFill/>
+                    <a:ln>
+                      <a:noFill/>
+                    </a:ln>
+                  </pic:spPr>
+                </pic:pic>
+              </a:graphicData>
+            </a:graphic>
+            <wp14:sizeRelH relativeFrom="page">
+              <wp14:pctWidth>0</wp14:pctWidth>
+            </wp14:sizeRelH>
+            <wp14:sizeRelV relativeFrom="page">
+              <wp14:pctHeight>0</wp14:pctHeight>
+            </wp14:sizeRelV>
+          </wp:anchor>
+        </w:drawing>
+      </w:r>
+      <w:r>
+        <w:rPr>
+          <w:sz w:val="24"/>
+          <w:szCs w:val="24"/>
+        </w:rPr>
+        <w:t>Interação</w:t>
+      </w:r>
+      <w:r>
+        <w:rPr>
+          <w:sz w:val="24"/>
+          <w:szCs w:val="24"/>
+        </w:rPr>
+        <w:t xml:space="preserve"> entre múltiplas caixas é um assunto que o programa não aborda de forma desejável. Embora cada a cada buraco seja atribuída uma caixa, </w:t>
+      </w:r>
+      <w:proofErr w:type="gramStart"/>
+      <w:r>
+        <w:rPr>
+          <w:sz w:val="24"/>
+          <w:szCs w:val="24"/>
+        </w:rPr>
+        <w:t>isso</w:t>
+      </w:r>
+      <w:proofErr w:type="gramEnd"/>
+      <w:r>
+        <w:rPr>
+          <w:sz w:val="24"/>
+          <w:szCs w:val="24"/>
+        </w:rPr>
+        <w:t xml:space="preserve"> </w:t>
+      </w:r>
+      <w:proofErr w:type="gramStart"/>
+      <w:r>
+        <w:rPr>
+          <w:sz w:val="24"/>
+          <w:szCs w:val="24"/>
+        </w:rPr>
+        <w:t>deixa</w:t>
+      </w:r>
+      <w:proofErr w:type="gramEnd"/>
+      <w:r>
+        <w:rPr>
+          <w:sz w:val="24"/>
+          <w:szCs w:val="24"/>
+        </w:rPr>
+        <w:t xml:space="preserve"> de fora certas situações nas quais é necessário interagir com múltiplas caixas, mesmo que seja apenas cobrir um único buraco. No exemplo demonstrado, é necessário mover uma caixa antes de ser possível cobrir o buraco com outra, que neste momento não é possível com a metodologia implementada.</w:t>
+      </w:r>
+    </w:p>
+    <w:p>
+      <w:pPr>
         <w:rPr>
           <w:sz w:val="24"/>
           <w:szCs w:val="24"/>
@@ -1473,7 +1801,6 @@
           <w:szCs w:val="28"/>
         </w:rPr>
       </w:pPr>
-      <w:bookmarkStart w:id="0" w:name="_GoBack"/>
       <w:r>
         <w:rPr>
           <w:b/>
@@ -1485,7 +1812,6 @@
         <w:t>Apêndice:</w:t>
       </w:r>
     </w:p>
-    <w:bookmarkEnd w:id="0"/>
     <w:p>
       <w:pPr>
         <w:jc w:val="both"/>
@@ -1543,7 +1869,7 @@
                     </pic:cNvPicPr>
                   </pic:nvPicPr>
                   <pic:blipFill>
-                    <a:blip r:embed="rId8">
+                    <a:blip r:embed="rId11">
                       <a:extLst>
                         <a:ext uri="{28A0092B-C50C-407E-A947-70E740481C1C}">
                           <a14:useLocalDpi xmlns:a14="http://schemas.microsoft.com/office/drawing/2010/main" val="0"/>
@@ -1690,7 +2016,7 @@
                     </pic:cNvPicPr>
                   </pic:nvPicPr>
                   <pic:blipFill>
-                    <a:blip r:embed="rId9">
+                    <a:blip r:embed="rId12">
                       <a:extLst>
                         <a:ext uri="{28A0092B-C50C-407E-A947-70E740481C1C}">
                           <a14:useLocalDpi xmlns:a14="http://schemas.microsoft.com/office/drawing/2010/main" val="0"/>

</xml_diff>